<commit_message>
#69 final testing docs
</commit_message>
<xml_diff>
--- a/documents/side files/requirements.docx
+++ b/documents/side files/requirements.docx
@@ -66,8 +66,6 @@
                 <w:rtl w:val="0"/>
               </w:rPr>
               <w:t xml:space="preserve">1. Введение</w:t>
-              <w:tab/>
-              <w:t xml:space="preserve">2</w:t>
             </w:r>
           </w:hyperlink>
           <w:r>
@@ -106,8 +104,6 @@
                 <w:rtl w:val="0"/>
               </w:rPr>
               <w:t xml:space="preserve">1.1 Назначение</w:t>
-              <w:tab/>
-              <w:t xml:space="preserve">2</w:t>
             </w:r>
           </w:hyperlink>
           <w:r>
@@ -146,8 +142,6 @@
                 <w:rtl w:val="0"/>
               </w:rPr>
               <w:t xml:space="preserve">1.2 Предполагаемая аудитория и рекомендации к прочтению</w:t>
-              <w:tab/>
-              <w:t xml:space="preserve">2</w:t>
             </w:r>
           </w:hyperlink>
           <w:r>
@@ -186,8 +180,6 @@
                 <w:rtl w:val="0"/>
               </w:rPr>
               <w:t xml:space="preserve">1.3 Ссылки</w:t>
-              <w:tab/>
-              <w:t xml:space="preserve">2</w:t>
             </w:r>
           </w:hyperlink>
           <w:r>
@@ -226,8 +218,6 @@
                 <w:rtl w:val="0"/>
               </w:rPr>
               <w:t xml:space="preserve">2. Общее описание</w:t>
-              <w:tab/>
-              <w:t xml:space="preserve">2</w:t>
             </w:r>
           </w:hyperlink>
           <w:r>
@@ -266,8 +256,6 @@
                 <w:rtl w:val="0"/>
               </w:rPr>
               <w:t xml:space="preserve">2.1 Классы и характеристики пользователей</w:t>
-              <w:tab/>
-              <w:t xml:space="preserve">2</w:t>
             </w:r>
           </w:hyperlink>
           <w:r>
@@ -306,8 +294,6 @@
                 <w:rtl w:val="0"/>
               </w:rPr>
               <w:t xml:space="preserve">2.2 Функциональность продукта</w:t>
-              <w:tab/>
-              <w:t xml:space="preserve">3</w:t>
             </w:r>
           </w:hyperlink>
           <w:r>
@@ -346,8 +332,6 @@
                 <w:rtl w:val="0"/>
               </w:rPr>
               <w:t xml:space="preserve">2.3 Среда функционирования продукта</w:t>
-              <w:tab/>
-              <w:t xml:space="preserve">3</w:t>
             </w:r>
           </w:hyperlink>
           <w:r>
@@ -386,8 +370,6 @@
                 <w:rtl w:val="0"/>
               </w:rPr>
               <w:t xml:space="preserve">2.4 Ограничения при проектировании и разработке</w:t>
-              <w:tab/>
-              <w:t xml:space="preserve">3</w:t>
             </w:r>
           </w:hyperlink>
           <w:r>
@@ -426,8 +408,6 @@
                 <w:rtl w:val="0"/>
               </w:rPr>
               <w:t xml:space="preserve">2.5 Пользовательская документация</w:t>
-              <w:tab/>
-              <w:t xml:space="preserve">3</w:t>
             </w:r>
           </w:hyperlink>
           <w:r>
@@ -466,8 +446,6 @@
                 <w:rtl w:val="0"/>
               </w:rPr>
               <w:t xml:space="preserve">3. Функциональность системы</w:t>
-              <w:tab/>
-              <w:t xml:space="preserve">4</w:t>
             </w:r>
           </w:hyperlink>
           <w:r>
@@ -506,8 +484,6 @@
                 <w:rtl w:val="0"/>
               </w:rPr>
               <w:t xml:space="preserve">3.1 Функционал участников</w:t>
-              <w:tab/>
-              <w:t xml:space="preserve">4</w:t>
             </w:r>
           </w:hyperlink>
           <w:r>
@@ -546,8 +522,6 @@
                 <w:rtl w:val="0"/>
               </w:rPr>
               <w:t xml:space="preserve">3.2 Функционал администраторов</w:t>
-              <w:tab/>
-              <w:t xml:space="preserve">11</w:t>
             </w:r>
           </w:hyperlink>
           <w:r>
@@ -586,8 +560,6 @@
                 <w:rtl w:val="0"/>
               </w:rPr>
               <w:t xml:space="preserve">4. Требования к внешним интерфейсам</w:t>
-              <w:tab/>
-              <w:t xml:space="preserve">16</w:t>
             </w:r>
           </w:hyperlink>
           <w:r>
@@ -626,8 +598,6 @@
                 <w:rtl w:val="0"/>
               </w:rPr>
               <w:t xml:space="preserve">4.1 Пользовательские интерфейсы</w:t>
-              <w:tab/>
-              <w:t xml:space="preserve">16</w:t>
             </w:r>
           </w:hyperlink>
           <w:r>
@@ -666,8 +636,6 @@
                 <w:rtl w:val="0"/>
               </w:rPr>
               <w:t xml:space="preserve">4.2 Программные интерфейсы</w:t>
-              <w:tab/>
-              <w:t xml:space="preserve">16</w:t>
             </w:r>
           </w:hyperlink>
           <w:r>
@@ -706,8 +674,6 @@
                 <w:rtl w:val="0"/>
               </w:rPr>
               <w:t xml:space="preserve">4.3 Интерфейсы оборудования</w:t>
-              <w:tab/>
-              <w:t xml:space="preserve">16</w:t>
             </w:r>
           </w:hyperlink>
           <w:r>
@@ -746,8 +712,6 @@
                 <w:rtl w:val="0"/>
               </w:rPr>
               <w:t xml:space="preserve">4.3 Интерфейсы связи</w:t>
-              <w:tab/>
-              <w:t xml:space="preserve">17</w:t>
             </w:r>
           </w:hyperlink>
           <w:r>
@@ -786,8 +750,6 @@
                 <w:rtl w:val="0"/>
               </w:rPr>
               <w:t xml:space="preserve">5. Нефункциональные требования</w:t>
-              <w:tab/>
-              <w:t xml:space="preserve">17</w:t>
             </w:r>
           </w:hyperlink>
           <w:r>
@@ -826,8 +788,6 @@
                 <w:rtl w:val="0"/>
               </w:rPr>
               <w:t xml:space="preserve">6. Глоссарий</w:t>
-              <w:tab/>
-              <w:t xml:space="preserve">18</w:t>
             </w:r>
           </w:hyperlink>
           <w:r>
@@ -843,21 +803,6 @@
     </w:sdt>
     <w:p>
       <w:pPr>
-        <w:rPr/>
-        <w:sectPr>
-          <w:pgSz w:h="16834" w:w="11909" w:orient="portrait"/>
-          <w:pgMar w:bottom="1440" w:top="1440" w:left="1440" w:right="1440" w:header="720" w:footer="720"/>
-          <w:pgNumType w:start="1"/>
-        </w:sectPr>
-      </w:pPr>
-      <w:r>
-        <w:rPr>
-          <w:rtl w:val="0"/>
-        </w:rPr>
-      </w:r>
-    </w:p>
-    <w:p>
-      <w:pPr>
         <w:pStyle w:val="Heading1"/>
         <w:rPr/>
       </w:pPr>
@@ -1175,7 +1120,7 @@
         <w:rPr>
           <w:rtl w:val="0"/>
         </w:rPr>
-        <w:t xml:space="preserve">Организаторы должны иметь возможность создавать, изменять и удалять события, настраивать их расписания и лейблы, а также просматривать и редактировать записи на события.</w:t>
+        <w:t xml:space="preserve">Организаторы должны иметь возможность создавать, изменять и удалять события, настраивать их расписания и теги, а также просматривать и редактировать записи на события.</w:t>
       </w:r>
     </w:p>
     <w:p>
@@ -1213,15 +1158,12 @@
         <w:rPr>
           <w:rtl w:val="0"/>
         </w:rPr>
-        <w:t xml:space="preserve">Система должна быть размещена на сервере НИУ ВШЭ. </w:t>
-        <w:br w:type="textWrapping"/>
-      </w:r>
-      <w:r>
-        <w:rPr>
-          <w:i w:val="1"/>
-          <w:rtl w:val="0"/>
-        </w:rPr>
-        <w:t xml:space="preserve">Но пока непонятно, выйдет ли это на данном этапе, пока что деплоим на общедоступных серверах.</w:t>
+        <w:t xml:space="preserve">Система должна быть размещена на сервере НИУ ВШЭ. Тестовый деплой нужно разместить на общедоступном сервере.</w:t>
+      </w:r>
+      <w:r>
+        <w:rPr>
+          <w:rtl w:val="0"/>
+        </w:rPr>
       </w:r>
     </w:p>
     <w:p>
@@ -1301,7 +1243,7 @@
         <w:rPr>
           <w:rtl w:val="0"/>
         </w:rPr>
-        <w:t xml:space="preserve">Онлайн-хранилище для репозитория: Github</w:t>
+        <w:t xml:space="preserve">Онлайн-хранилище для репозитория: GitHub</w:t>
       </w:r>
     </w:p>
     <w:p>
@@ -1402,7 +1344,7 @@
           <wp:inline distB="114300" distT="114300" distL="114300" distR="114300">
             <wp:extent cx="5731200" cy="3467100"/>
             <wp:effectExtent b="0" l="0" r="0" t="0"/>
-            <wp:docPr id="3" name="image1.png"/>
+            <wp:docPr id="2" name="image1.png"/>
             <a:graphic>
               <a:graphicData uri="http://schemas.openxmlformats.org/drawingml/2006/picture">
                 <pic:pic>
@@ -2549,7 +2491,7 @@
         <w:rPr>
           <w:rtl w:val="0"/>
         </w:rPr>
-        <w:t xml:space="preserve">Около каждого из мероприятий есть кнопка скачивания QR-кода, по которому можно посетить мероприятие. </w:t>
+        <w:t xml:space="preserve">Пользователь может скачивать QR-коды, по которым можно посетить мероприятия. </w:t>
       </w:r>
     </w:p>
     <w:p>
@@ -2567,7 +2509,7 @@
         <w:rPr>
           <w:rtl w:val="0"/>
         </w:rPr>
-        <w:t xml:space="preserve">Около каждого из мероприятий есть кнопка скачивания расписания в формате pdf.</w:t>
+        <w:t xml:space="preserve">Пользователь может скачивать свое расписание в формате pdf.</w:t>
       </w:r>
     </w:p>
     <w:p>
@@ -2603,7 +2545,7 @@
         <w:rPr>
           <w:rtl w:val="0"/>
         </w:rPr>
-        <w:t xml:space="preserve">Около каждого из мероприятий есть кнопка удаления расписания.</w:t>
+        <w:t xml:space="preserve">Пользователь может удалить свое расписание.</w:t>
       </w:r>
     </w:p>
     <w:p>
@@ -2657,7 +2599,7 @@
         <w:rPr>
           <w:rtl w:val="0"/>
         </w:rPr>
-        <w:t xml:space="preserve"> Около каждого из прошедших событий есть кнопка, при нажатии на которую происходит скачивание сертификата в формате pdf.</w:t>
+        <w:t xml:space="preserve"> Пользователь может скачать сертификат о посещении любого из прошедших событий в формате pdf.</w:t>
       </w:r>
     </w:p>
     <w:p>
@@ -2707,7 +2649,7 @@
         <w:rPr>
           <w:rtl w:val="0"/>
         </w:rPr>
-        <w:t xml:space="preserve"> Пользователь может фильтровать события с помощью соответствующих им лейблов аудитории и тематики.</w:t>
+        <w:t xml:space="preserve"> Пользователь может фильтровать события с помощью соответствующих им тегов аудитории и тематики.</w:t>
       </w:r>
     </w:p>
     <w:p>
@@ -3091,7 +3033,7 @@
         <w:rPr>
           <w:rtl w:val="0"/>
         </w:rPr>
-        <w:t xml:space="preserve">На каждом из экранов ошибок должна быть кнопка возвращения к предыдущей странице.</w:t>
+        <w:t xml:space="preserve">На каждом из экранов ошибок должна быть кнопка возвращения в систему.</w:t>
       </w:r>
     </w:p>
     <w:p>
@@ -3207,7 +3149,7 @@
         <w:rPr>
           <w:rtl w:val="0"/>
         </w:rPr>
-        <w:t xml:space="preserve">При работе с системой регистрации администратор (организатор) взаимодействует с такими сущностями, как События, Мероприятия, Лейблы, Лейблмапы, Участники и Записи. Подробнее об этих сущностях можно прочитать в Глоссарии. </w:t>
+        <w:t xml:space="preserve">При работе с системой регистрации администратор (организатор) взаимодействует с такими сущностями, как События, Элементы расписания, Теги, Теги событий, Участники и Записи. Подробнее об этих сущностях можно прочитать в Глоссарии. </w:t>
       </w:r>
     </w:p>
     <w:p>
@@ -3438,7 +3380,7 @@
         <w:rPr>
           <w:rtl w:val="0"/>
         </w:rPr>
-        <w:t xml:space="preserve">3.2.1.2 Расписание</w:t>
+        <w:t xml:space="preserve">3.2.1.2 Элементы расписания</w:t>
       </w:r>
     </w:p>
     <w:p>
@@ -3456,7 +3398,7 @@
         <w:rPr>
           <w:rtl w:val="0"/>
         </w:rPr>
-        <w:t xml:space="preserve"> Система должна предоставлять администратору доступ к странице списка мероприятий.</w:t>
+        <w:t xml:space="preserve"> Система должна предоставлять администратору доступ к странице списка элементов расписания.</w:t>
       </w:r>
     </w:p>
     <w:p>
@@ -3474,7 +3416,7 @@
         <w:rPr>
           <w:rtl w:val="0"/>
         </w:rPr>
-        <w:t xml:space="preserve"> О каждом событии из списка должна быть представлена следующая информация: название, событие, к которому относится мероприятие, дата проведения, категория, место проведения, ведущий, количество свободных мест, количество записей на мероприятие.</w:t>
+        <w:t xml:space="preserve"> О каждом элементе расписания (мероприятии) из списка должна быть представлена следующая информация: название, событие, к которому относится мероприятие, дата проведения, категория, место проведения, ведущий, количество занятых мест, количество записей на мероприятие.</w:t>
       </w:r>
     </w:p>
     <w:p>
@@ -3492,7 +3434,7 @@
         <w:rPr>
           <w:rtl w:val="0"/>
         </w:rPr>
-        <w:t xml:space="preserve"> При нажатии на название мероприятия администратор должен переходить на страницу мероприятия. </w:t>
+        <w:t xml:space="preserve"> При нажатии на название мероприятия администратор должен переходить на страницу редактирования мероприятия. </w:t>
       </w:r>
     </w:p>
     <w:p>
@@ -3528,7 +3470,7 @@
         <w:rPr>
           <w:rtl w:val="0"/>
         </w:rPr>
-        <w:t xml:space="preserve"> У администратора должна быть возможность фильтровать мероприятия по событиям, к которым они относятся, дате, категории и повторяемости.</w:t>
+        <w:t xml:space="preserve"> У администратора должна быть возможность фильтровать элементы расписания по событиям, к которым они относятся, дате, категории и повторяемости.</w:t>
       </w:r>
     </w:p>
     <w:p>
@@ -3650,7 +3592,7 @@
         <w:rPr>
           <w:rtl w:val="0"/>
         </w:rPr>
-        <w:t xml:space="preserve">3.2.1.3 Лейблы</w:t>
+        <w:t xml:space="preserve">3.2.1.3 Теги</w:t>
       </w:r>
     </w:p>
     <w:p>
@@ -3668,7 +3610,7 @@
         <w:rPr>
           <w:rtl w:val="0"/>
         </w:rPr>
-        <w:t xml:space="preserve"> Система должна предоставлять администратору доступ к странице списка лейблов.</w:t>
+        <w:t xml:space="preserve"> Система должна предоставлять администратору доступ к странице списка тегов.</w:t>
       </w:r>
     </w:p>
     <w:p>
@@ -3704,7 +3646,7 @@
         <w:rPr>
           <w:rtl w:val="0"/>
         </w:rPr>
-        <w:t xml:space="preserve"> При нажатии на название лейбла администратор должен переходить на страницу лейбла. </w:t>
+        <w:t xml:space="preserve"> При нажатии на название тега администратор должен переходить на страницу редактирования тега. </w:t>
       </w:r>
     </w:p>
     <w:p>
@@ -3722,7 +3664,7 @@
         <w:rPr>
           <w:rtl w:val="0"/>
         </w:rPr>
-        <w:t xml:space="preserve"> При нажатии на количество событий с лейблом администратор должен переходить к списку этих событий.</w:t>
+        <w:t xml:space="preserve"> При нажатии на количество событий с тегом администратор должен переходить к списку этих событий.</w:t>
       </w:r>
     </w:p>
     <w:p>
@@ -3740,7 +3682,7 @@
         <w:rPr>
           <w:rtl w:val="0"/>
         </w:rPr>
-        <w:t xml:space="preserve"> У администратора должна быть возможность фильтровать лейблы по типу.</w:t>
+        <w:t xml:space="preserve"> У администратора должна быть возможность фильтровать теги по типу.</w:t>
       </w:r>
     </w:p>
     <w:p>
@@ -3758,7 +3700,7 @@
         <w:rPr>
           <w:rtl w:val="0"/>
         </w:rPr>
-        <w:t xml:space="preserve"> Администратор должен иметь возможность создавать, изменять и удалять лейблы.</w:t>
+        <w:t xml:space="preserve"> Администратор должен иметь возможность создавать, изменять и удалять теги.</w:t>
       </w:r>
     </w:p>
     <w:p>
@@ -3776,7 +3718,7 @@
         <w:rPr>
           <w:rtl w:val="0"/>
         </w:rPr>
-        <w:t xml:space="preserve"> При создании или изменении лейбла администратор должен ввести следующую информацию о лейбле: название и тип.</w:t>
+        <w:t xml:space="preserve"> При создании или изменении тега администратор должен ввести следующую информацию о теге: название и тип.</w:t>
       </w:r>
     </w:p>
     <w:p>
@@ -3794,7 +3736,7 @@
         <w:rPr>
           <w:rtl w:val="0"/>
         </w:rPr>
-        <w:t xml:space="preserve"> Система должна предоставлять администратору возможность просмотреть историю изменений лейбла.</w:t>
+        <w:t xml:space="preserve"> Система должна предоставлять администратору возможность просмотреть историю изменений тега.</w:t>
       </w:r>
     </w:p>
     <w:p>
@@ -3812,7 +3754,7 @@
         <w:rPr>
           <w:rtl w:val="0"/>
         </w:rPr>
-        <w:t xml:space="preserve"> У администратора должна быть возможность искать лейблы по названию.</w:t>
+        <w:t xml:space="preserve"> У администратора должна быть возможность искать теги по названию.</w:t>
       </w:r>
     </w:p>
     <w:p>
@@ -3826,7 +3768,7 @@
         <w:rPr>
           <w:rtl w:val="0"/>
         </w:rPr>
-        <w:t xml:space="preserve">3.2.1.4 Лейблмап</w:t>
+        <w:t xml:space="preserve">3.2.1.4 Теги событий</w:t>
       </w:r>
     </w:p>
     <w:p>
@@ -3844,7 +3786,7 @@
         <w:rPr>
           <w:rtl w:val="0"/>
         </w:rPr>
-        <w:t xml:space="preserve"> Система должна предоставлять администратору доступ к странице списка лейбмапов.</w:t>
+        <w:t xml:space="preserve"> Система должна предоставлять администратору доступ к странице списка тегов событий.</w:t>
       </w:r>
     </w:p>
     <w:p>
@@ -3862,7 +3804,7 @@
         <w:rPr>
           <w:rtl w:val="0"/>
         </w:rPr>
-        <w:t xml:space="preserve"> Лейблмап должен представлять собой связку лейбл-событие. Это сочетание должно быть уникальным.</w:t>
+        <w:t xml:space="preserve"> Теги событий должны представлять собой связку тег-событие. Это сочетание должно быть уникальным.</w:t>
       </w:r>
     </w:p>
     <w:p>
@@ -3880,7 +3822,7 @@
         <w:rPr>
           <w:rtl w:val="0"/>
         </w:rPr>
-        <w:t xml:space="preserve"> При нажатии на лейблмап администратор должен переходить на страницу лейблмапа. </w:t>
+        <w:t xml:space="preserve"> При нажатии на тег события администратор должен переходить на страницу изменения тега события. </w:t>
       </w:r>
     </w:p>
     <w:p>
@@ -3898,7 +3840,7 @@
         <w:rPr>
           <w:rtl w:val="0"/>
         </w:rPr>
-        <w:t xml:space="preserve"> У администратора должна быть возможность фильтровать лейблмапы по типу и событию.</w:t>
+        <w:t xml:space="preserve"> У администратора должна быть возможность фильтровать теги событий по типу и событию.</w:t>
       </w:r>
     </w:p>
     <w:p>
@@ -3916,7 +3858,7 @@
         <w:rPr>
           <w:rtl w:val="0"/>
         </w:rPr>
-        <w:t xml:space="preserve"> Администратор должен иметь возможность создавать, изменять и удалять лейблмапы.</w:t>
+        <w:t xml:space="preserve"> Администратор должен иметь возможность создавать, изменять и удалять теги событий.</w:t>
       </w:r>
     </w:p>
     <w:p>
@@ -3934,7 +3876,7 @@
         <w:rPr>
           <w:rtl w:val="0"/>
         </w:rPr>
-        <w:t xml:space="preserve"> При создании или изменении лейблмапа администратор должен ввести следующую информацию о лейблмапе: лейбл и событие.</w:t>
+        <w:t xml:space="preserve"> При создании или изменении тегов событий администратор должен ввести следующую информацию о теге события: тег и событие.</w:t>
       </w:r>
     </w:p>
     <w:p>
@@ -3952,7 +3894,7 @@
         <w:rPr>
           <w:rtl w:val="0"/>
         </w:rPr>
-        <w:t xml:space="preserve"> Система должна предоставлять администратору возможность просмотреть историю изменений лейблмапа.</w:t>
+        <w:t xml:space="preserve"> Система должна предоставлять администратору возможность просмотреть историю изменений тега события.</w:t>
       </w:r>
     </w:p>
     <w:p>
@@ -3970,7 +3912,7 @@
         <w:rPr>
           <w:rtl w:val="0"/>
         </w:rPr>
-        <w:t xml:space="preserve"> У администратора должна быть возможность искать лейблмап по названию.</w:t>
+        <w:t xml:space="preserve"> У администратора должна быть возможность искать тег события по названию.</w:t>
       </w:r>
     </w:p>
     <w:p>
@@ -4226,7 +4168,7 @@
           <w:b w:val="1"/>
           <w:rtl w:val="0"/>
         </w:rPr>
-        <w:t xml:space="preserve">FR-18.2.1.</w:t>
+        <w:t xml:space="preserve">FR-18.2.2.</w:t>
       </w:r>
       <w:r>
         <w:rPr>
@@ -4386,7 +4328,7 @@
         <w:rPr>
           <w:rtl w:val="0"/>
         </w:rPr>
-        <w:t xml:space="preserve"> О каждом из участников должна быть представлена следующая информация: адрес электронной почты, имя, наличие статуса администратора.</w:t>
+        <w:t xml:space="preserve"> О каждом из пользователей должна быть представлена следующая информация: логин, адрес электронной почты, имя, наличие статуса администратора.</w:t>
       </w:r>
     </w:p>
     <w:p>
@@ -4404,7 +4346,7 @@
         <w:rPr>
           <w:rtl w:val="0"/>
         </w:rPr>
-        <w:t xml:space="preserve"> При нажатии на адрес почты участника администратор должен переходить на страницу пользователя. </w:t>
+        <w:t xml:space="preserve"> При нажатии на логин пользователя администратор должен переходить на страницу редактирования пользователя. </w:t>
       </w:r>
     </w:p>
     <w:p>
@@ -4544,7 +4486,7 @@
         <w:rPr>
           <w:rtl w:val="0"/>
         </w:rPr>
-        <w:t xml:space="preserve"> При нажатии на название группы администратор должен переходить на страницу группы. </w:t>
+        <w:t xml:space="preserve"> При нажатии на название группы администратор должен переходить на страницу изменения группы. </w:t>
       </w:r>
     </w:p>
     <w:p>
@@ -4739,9 +4681,9 @@
         <w:rPr/>
         <w:drawing>
           <wp:inline distB="114300" distT="114300" distL="114300" distR="114300">
-            <wp:extent cx="5731200" cy="2108200"/>
+            <wp:extent cx="6558146" cy="2670651"/>
             <wp:effectExtent b="0" l="0" r="0" t="0"/>
-            <wp:docPr id="1" name="image2.png"/>
+            <wp:docPr id="3" name="image2.png"/>
             <a:graphic>
               <a:graphicData uri="http://schemas.openxmlformats.org/drawingml/2006/picture">
                 <pic:pic>
@@ -4759,7 +4701,7 @@
                   <pic:spPr>
                     <a:xfrm>
                       <a:off x="0" y="0"/>
-                      <a:ext cx="5731200" cy="2108200"/>
+                      <a:ext cx="6558146" cy="2670651"/>
                     </a:xfrm>
                     <a:prstGeom prst="rect"/>
                     <a:ln/>
@@ -4778,6 +4720,16 @@
     </w:p>
     <w:p>
       <w:pPr>
+        <w:rPr/>
+      </w:pPr>
+      <w:r>
+        <w:rPr>
+          <w:rtl w:val="0"/>
+        </w:rPr>
+      </w:r>
+    </w:p>
+    <w:p>
+      <w:pPr>
         <w:pStyle w:val="Heading2"/>
         <w:rPr/>
       </w:pPr>
@@ -4836,7 +4788,7 @@
           <wp:inline distB="114300" distT="114300" distL="114300" distR="114300">
             <wp:extent cx="5731200" cy="2908300"/>
             <wp:effectExtent b="0" l="0" r="0" t="0"/>
-            <wp:docPr id="2" name="image3.png"/>
+            <wp:docPr id="1" name="image3.png"/>
             <a:graphic>
               <a:graphicData uri="http://schemas.openxmlformats.org/drawingml/2006/picture">
                 <pic:pic>
@@ -5109,7 +5061,7 @@
           <w:b w:val="1"/>
           <w:rtl w:val="0"/>
         </w:rPr>
-        <w:t xml:space="preserve">Мероприятие </w:t>
+        <w:t xml:space="preserve">Элемент расписания (Мероприятие) </w:t>
       </w:r>
       <w:r>
         <w:rPr>
@@ -5129,7 +5081,7 @@
           <w:i w:val="1"/>
           <w:rtl w:val="0"/>
         </w:rPr>
-        <w:t xml:space="preserve">Пример: мастер-класс по программированию на зимней школе ИМиКН; здесь зимняя школа - событие, мастер-класс - мероприятие</w:t>
+        <w:t xml:space="preserve">Пример: мастер-класс по программированию на зимней школе ИМиКН; здесь зимняя школа - событие, мастер-класс - элемент расписания, мероприятие</w:t>
       </w:r>
     </w:p>
     <w:p>
@@ -5153,13 +5105,13 @@
           <w:b w:val="1"/>
           <w:rtl w:val="0"/>
         </w:rPr>
-        <w:t xml:space="preserve">Лейбл </w:t>
-      </w:r>
-      <w:r>
-        <w:rPr>
-          <w:rtl w:val="0"/>
-        </w:rPr>
-        <w:t xml:space="preserve">- категория, к которой относится событие. Есть два типа лейблов: лейблы аудитории и лейблы тематики</w:t>
+        <w:t xml:space="preserve">Тег </w:t>
+      </w:r>
+      <w:r>
+        <w:rPr>
+          <w:rtl w:val="0"/>
+        </w:rPr>
+        <w:t xml:space="preserve">- категория, к которой относится событие. Есть два типа тегов: теги аудитории и теги тематики</w:t>
       </w:r>
     </w:p>
     <w:p>
@@ -5173,19 +5125,19 @@
           <w:i w:val="1"/>
           <w:rtl w:val="0"/>
         </w:rPr>
-        <w:t xml:space="preserve">Пример: лейблы аудитории - студенты, школьники; лейблы тематики: компьютерные науки, лингвистика, дизайн</w:t>
-      </w:r>
-    </w:p>
-    <w:p>
-      <w:pPr>
-        <w:rPr/>
-      </w:pPr>
-      <w:r>
-        <w:rPr>
-          <w:b w:val="1"/>
-          <w:rtl w:val="0"/>
-        </w:rPr>
-        <w:t xml:space="preserve">Лейблмап </w:t>
+        <w:t xml:space="preserve">Пример: теги аудитории - студенты, школьники; теги тематики: компьютерные науки, лингвистика, дизайн</w:t>
+      </w:r>
+    </w:p>
+    <w:p>
+      <w:pPr>
+        <w:rPr/>
+      </w:pPr>
+      <w:r>
+        <w:rPr>
+          <w:b w:val="1"/>
+          <w:rtl w:val="0"/>
+        </w:rPr>
+        <w:t xml:space="preserve">Тег события </w:t>
       </w:r>
       <w:r>
         <w:rPr>
@@ -5279,9 +5231,9 @@
       </w:r>
     </w:p>
     <w:sectPr>
-      <w:type w:val="nextPage"/>
       <w:pgSz w:h="16834" w:w="11909" w:orient="portrait"/>
       <w:pgMar w:bottom="1440" w:top="1440" w:left="1440" w:right="1440" w:header="720" w:footer="720"/>
+      <w:pgNumType w:start="1"/>
     </w:sectPr>
   </w:body>
 </w:document>

</xml_diff>

<commit_message>
uniqueness, filters, testing docs
</commit_message>
<xml_diff>
--- a/documents/side files/requirements.docx
+++ b/documents/side files/requirements.docx
@@ -66,8 +66,6 @@
                 <w:rtl w:val="0"/>
               </w:rPr>
               <w:t xml:space="preserve">1. Введение</w:t>
-              <w:tab/>
-              <w:t xml:space="preserve">2</w:t>
             </w:r>
           </w:hyperlink>
           <w:r>
@@ -106,8 +104,6 @@
                 <w:rtl w:val="0"/>
               </w:rPr>
               <w:t xml:space="preserve">1.1 Назначение</w:t>
-              <w:tab/>
-              <w:t xml:space="preserve">2</w:t>
             </w:r>
           </w:hyperlink>
           <w:r>
@@ -146,8 +142,6 @@
                 <w:rtl w:val="0"/>
               </w:rPr>
               <w:t xml:space="preserve">1.2 Предполагаемая аудитория и рекомендации к прочтению</w:t>
-              <w:tab/>
-              <w:t xml:space="preserve">2</w:t>
             </w:r>
           </w:hyperlink>
           <w:r>
@@ -186,8 +180,6 @@
                 <w:rtl w:val="0"/>
               </w:rPr>
               <w:t xml:space="preserve">1.3 Ссылки</w:t>
-              <w:tab/>
-              <w:t xml:space="preserve">2</w:t>
             </w:r>
           </w:hyperlink>
           <w:r>
@@ -226,8 +218,6 @@
                 <w:rtl w:val="0"/>
               </w:rPr>
               <w:t xml:space="preserve">2. Общее описание</w:t>
-              <w:tab/>
-              <w:t xml:space="preserve">2</w:t>
             </w:r>
           </w:hyperlink>
           <w:r>
@@ -266,8 +256,6 @@
                 <w:rtl w:val="0"/>
               </w:rPr>
               <w:t xml:space="preserve">2.1 Классы и характеристики пользователей</w:t>
-              <w:tab/>
-              <w:t xml:space="preserve">2</w:t>
             </w:r>
           </w:hyperlink>
           <w:r>
@@ -306,8 +294,6 @@
                 <w:rtl w:val="0"/>
               </w:rPr>
               <w:t xml:space="preserve">2.2 Функциональность продукта</w:t>
-              <w:tab/>
-              <w:t xml:space="preserve">3</w:t>
             </w:r>
           </w:hyperlink>
           <w:r>
@@ -346,8 +332,6 @@
                 <w:rtl w:val="0"/>
               </w:rPr>
               <w:t xml:space="preserve">2.3 Среда функционирования продукта</w:t>
-              <w:tab/>
-              <w:t xml:space="preserve">3</w:t>
             </w:r>
           </w:hyperlink>
           <w:r>
@@ -386,8 +370,6 @@
                 <w:rtl w:val="0"/>
               </w:rPr>
               <w:t xml:space="preserve">2.4 Ограничения при проектировании и разработке</w:t>
-              <w:tab/>
-              <w:t xml:space="preserve">3</w:t>
             </w:r>
           </w:hyperlink>
           <w:r>
@@ -426,8 +408,6 @@
                 <w:rtl w:val="0"/>
               </w:rPr>
               <w:t xml:space="preserve">2.5 Пользовательская документация</w:t>
-              <w:tab/>
-              <w:t xml:space="preserve">3</w:t>
             </w:r>
           </w:hyperlink>
           <w:r>
@@ -466,8 +446,6 @@
                 <w:rtl w:val="0"/>
               </w:rPr>
               <w:t xml:space="preserve">3. Функциональность системы</w:t>
-              <w:tab/>
-              <w:t xml:space="preserve">4</w:t>
             </w:r>
           </w:hyperlink>
           <w:r>
@@ -506,8 +484,6 @@
                 <w:rtl w:val="0"/>
               </w:rPr>
               <w:t xml:space="preserve">3.1 Функционал участников</w:t>
-              <w:tab/>
-              <w:t xml:space="preserve">4</w:t>
             </w:r>
           </w:hyperlink>
           <w:r>
@@ -546,8 +522,6 @@
                 <w:rtl w:val="0"/>
               </w:rPr>
               <w:t xml:space="preserve">3.2 Функционал администраторов</w:t>
-              <w:tab/>
-              <w:t xml:space="preserve">11</w:t>
             </w:r>
           </w:hyperlink>
           <w:r>
@@ -586,8 +560,6 @@
                 <w:rtl w:val="0"/>
               </w:rPr>
               <w:t xml:space="preserve">4. Требования к внешним интерфейсам</w:t>
-              <w:tab/>
-              <w:t xml:space="preserve">16</w:t>
             </w:r>
           </w:hyperlink>
           <w:r>
@@ -626,8 +598,6 @@
                 <w:rtl w:val="0"/>
               </w:rPr>
               <w:t xml:space="preserve">4.1 Пользовательские интерфейсы</w:t>
-              <w:tab/>
-              <w:t xml:space="preserve">16</w:t>
             </w:r>
           </w:hyperlink>
           <w:r>
@@ -666,8 +636,6 @@
                 <w:rtl w:val="0"/>
               </w:rPr>
               <w:t xml:space="preserve">4.2 Программные интерфейсы</w:t>
-              <w:tab/>
-              <w:t xml:space="preserve">16</w:t>
             </w:r>
           </w:hyperlink>
           <w:r>
@@ -706,8 +674,6 @@
                 <w:rtl w:val="0"/>
               </w:rPr>
               <w:t xml:space="preserve">4.3 Интерфейсы оборудования</w:t>
-              <w:tab/>
-              <w:t xml:space="preserve">16</w:t>
             </w:r>
           </w:hyperlink>
           <w:r>
@@ -746,8 +712,6 @@
                 <w:rtl w:val="0"/>
               </w:rPr>
               <w:t xml:space="preserve">4.3 Интерфейсы связи</w:t>
-              <w:tab/>
-              <w:t xml:space="preserve">17</w:t>
             </w:r>
           </w:hyperlink>
           <w:r>
@@ -786,8 +750,6 @@
                 <w:rtl w:val="0"/>
               </w:rPr>
               <w:t xml:space="preserve">5. Нефункциональные требования</w:t>
-              <w:tab/>
-              <w:t xml:space="preserve">17</w:t>
             </w:r>
           </w:hyperlink>
           <w:r>
@@ -826,8 +788,6 @@
                 <w:rtl w:val="0"/>
               </w:rPr>
               <w:t xml:space="preserve">6. Глоссарий</w:t>
-              <w:tab/>
-              <w:t xml:space="preserve">18</w:t>
             </w:r>
           </w:hyperlink>
           <w:r>
@@ -843,21 +803,6 @@
     </w:sdt>
     <w:p>
       <w:pPr>
-        <w:rPr/>
-        <w:sectPr>
-          <w:pgSz w:h="16834" w:w="11909" w:orient="portrait"/>
-          <w:pgMar w:bottom="1440" w:top="1440" w:left="1440" w:right="1440" w:header="720" w:footer="720"/>
-          <w:pgNumType w:start="1"/>
-        </w:sectPr>
-      </w:pPr>
-      <w:r>
-        <w:rPr>
-          <w:rtl w:val="0"/>
-        </w:rPr>
-      </w:r>
-    </w:p>
-    <w:p>
-      <w:pPr>
         <w:pStyle w:val="Heading1"/>
         <w:rPr/>
       </w:pPr>
@@ -1175,7 +1120,7 @@
         <w:rPr>
           <w:rtl w:val="0"/>
         </w:rPr>
-        <w:t xml:space="preserve">Организаторы должны иметь возможность создавать, изменять и удалять события, настраивать их расписания и лейблы, а также просматривать и редактировать записи на события.</w:t>
+        <w:t xml:space="preserve">Организаторы должны иметь возможность создавать, изменять и удалять события, настраивать их расписания и теги, а также просматривать и редактировать записи на события.</w:t>
       </w:r>
     </w:p>
     <w:p>
@@ -1213,15 +1158,12 @@
         <w:rPr>
           <w:rtl w:val="0"/>
         </w:rPr>
-        <w:t xml:space="preserve">Система должна быть размещена на сервере НИУ ВШЭ. </w:t>
-        <w:br w:type="textWrapping"/>
-      </w:r>
-      <w:r>
-        <w:rPr>
-          <w:i w:val="1"/>
-          <w:rtl w:val="0"/>
-        </w:rPr>
-        <w:t xml:space="preserve">Но пока непонятно, выйдет ли это на данном этапе, пока что деплоим на общедоступных серверах.</w:t>
+        <w:t xml:space="preserve">Система должна быть размещена на сервере НИУ ВШЭ. Тестовый деплой нужно разместить на общедоступном сервере.</w:t>
+      </w:r>
+      <w:r>
+        <w:rPr>
+          <w:rtl w:val="0"/>
+        </w:rPr>
       </w:r>
     </w:p>
     <w:p>
@@ -1301,7 +1243,7 @@
         <w:rPr>
           <w:rtl w:val="0"/>
         </w:rPr>
-        <w:t xml:space="preserve">Онлайн-хранилище для репозитория: Github</w:t>
+        <w:t xml:space="preserve">Онлайн-хранилище для репозитория: GitHub</w:t>
       </w:r>
     </w:p>
     <w:p>
@@ -1402,7 +1344,7 @@
           <wp:inline distB="114300" distT="114300" distL="114300" distR="114300">
             <wp:extent cx="5731200" cy="3467100"/>
             <wp:effectExtent b="0" l="0" r="0" t="0"/>
-            <wp:docPr id="3" name="image1.png"/>
+            <wp:docPr id="2" name="image1.png"/>
             <a:graphic>
               <a:graphicData uri="http://schemas.openxmlformats.org/drawingml/2006/picture">
                 <pic:pic>
@@ -2549,7 +2491,7 @@
         <w:rPr>
           <w:rtl w:val="0"/>
         </w:rPr>
-        <w:t xml:space="preserve">Около каждого из мероприятий есть кнопка скачивания QR-кода, по которому можно посетить мероприятие. </w:t>
+        <w:t xml:space="preserve">Пользователь может скачивать QR-коды, по которым можно посетить мероприятия. </w:t>
       </w:r>
     </w:p>
     <w:p>
@@ -2567,7 +2509,7 @@
         <w:rPr>
           <w:rtl w:val="0"/>
         </w:rPr>
-        <w:t xml:space="preserve">Около каждого из мероприятий есть кнопка скачивания расписания в формате pdf.</w:t>
+        <w:t xml:space="preserve">Пользователь может скачивать свое расписание в формате pdf.</w:t>
       </w:r>
     </w:p>
     <w:p>
@@ -2603,7 +2545,7 @@
         <w:rPr>
           <w:rtl w:val="0"/>
         </w:rPr>
-        <w:t xml:space="preserve">Около каждого из мероприятий есть кнопка удаления расписания.</w:t>
+        <w:t xml:space="preserve">Пользователь может удалить свое расписание.</w:t>
       </w:r>
     </w:p>
     <w:p>
@@ -2657,7 +2599,7 @@
         <w:rPr>
           <w:rtl w:val="0"/>
         </w:rPr>
-        <w:t xml:space="preserve"> Около каждого из прошедших событий есть кнопка, при нажатии на которую происходит скачивание сертификата в формате pdf.</w:t>
+        <w:t xml:space="preserve"> Пользователь может скачать сертификат о посещении любого из прошедших событий в формате pdf.</w:t>
       </w:r>
     </w:p>
     <w:p>
@@ -2707,7 +2649,7 @@
         <w:rPr>
           <w:rtl w:val="0"/>
         </w:rPr>
-        <w:t xml:space="preserve"> Пользователь может фильтровать события с помощью соответствующих им лейблов аудитории и тематики.</w:t>
+        <w:t xml:space="preserve"> Пользователь может фильтровать события с помощью соответствующих им тегов аудитории и тематики.</w:t>
       </w:r>
     </w:p>
     <w:p>
@@ -3091,7 +3033,7 @@
         <w:rPr>
           <w:rtl w:val="0"/>
         </w:rPr>
-        <w:t xml:space="preserve">На каждом из экранов ошибок должна быть кнопка возвращения к предыдущей странице.</w:t>
+        <w:t xml:space="preserve">На каждом из экранов ошибок должна быть кнопка возвращения в систему.</w:t>
       </w:r>
     </w:p>
     <w:p>
@@ -3207,7 +3149,7 @@
         <w:rPr>
           <w:rtl w:val="0"/>
         </w:rPr>
-        <w:t xml:space="preserve">При работе с системой регистрации администратор (организатор) взаимодействует с такими сущностями, как События, Мероприятия, Лейблы, Лейблмапы, Участники и Записи. Подробнее об этих сущностях можно прочитать в Глоссарии. </w:t>
+        <w:t xml:space="preserve">При работе с системой регистрации администратор (организатор) взаимодействует с такими сущностями, как События, Элементы расписания, Теги, Теги событий, Участники и Записи. Подробнее об этих сущностях можно прочитать в Глоссарии. </w:t>
       </w:r>
     </w:p>
     <w:p>
@@ -3438,7 +3380,7 @@
         <w:rPr>
           <w:rtl w:val="0"/>
         </w:rPr>
-        <w:t xml:space="preserve">3.2.1.2 Расписание</w:t>
+        <w:t xml:space="preserve">3.2.1.2 Элементы расписания</w:t>
       </w:r>
     </w:p>
     <w:p>
@@ -3456,7 +3398,7 @@
         <w:rPr>
           <w:rtl w:val="0"/>
         </w:rPr>
-        <w:t xml:space="preserve"> Система должна предоставлять администратору доступ к странице списка мероприятий.</w:t>
+        <w:t xml:space="preserve"> Система должна предоставлять администратору доступ к странице списка элементов расписания.</w:t>
       </w:r>
     </w:p>
     <w:p>
@@ -3474,7 +3416,7 @@
         <w:rPr>
           <w:rtl w:val="0"/>
         </w:rPr>
-        <w:t xml:space="preserve"> О каждом событии из списка должна быть представлена следующая информация: название, событие, к которому относится мероприятие, дата проведения, категория, место проведения, ведущий, количество свободных мест, количество записей на мероприятие.</w:t>
+        <w:t xml:space="preserve"> О каждом элементе расписания (мероприятии) из списка должна быть представлена следующая информация: название, событие, к которому относится мероприятие, дата проведения, категория, место проведения, ведущий, количество занятых мест, количество записей на мероприятие.</w:t>
       </w:r>
     </w:p>
     <w:p>
@@ -3492,7 +3434,7 @@
         <w:rPr>
           <w:rtl w:val="0"/>
         </w:rPr>
-        <w:t xml:space="preserve"> При нажатии на название мероприятия администратор должен переходить на страницу мероприятия. </w:t>
+        <w:t xml:space="preserve"> При нажатии на название мероприятия администратор должен переходить на страницу редактирования мероприятия. </w:t>
       </w:r>
     </w:p>
     <w:p>
@@ -3528,7 +3470,7 @@
         <w:rPr>
           <w:rtl w:val="0"/>
         </w:rPr>
-        <w:t xml:space="preserve"> У администратора должна быть возможность фильтровать мероприятия по событиям, к которым они относятся, дате, категории и повторяемости.</w:t>
+        <w:t xml:space="preserve"> У администратора должна быть возможность фильтровать элементы расписания по событиям, к которым они относятся, дате, категории и повторяемости.</w:t>
       </w:r>
     </w:p>
     <w:p>
@@ -3650,7 +3592,7 @@
         <w:rPr>
           <w:rtl w:val="0"/>
         </w:rPr>
-        <w:t xml:space="preserve">3.2.1.3 Лейблы</w:t>
+        <w:t xml:space="preserve">3.2.1.3 Теги</w:t>
       </w:r>
     </w:p>
     <w:p>
@@ -3668,7 +3610,7 @@
         <w:rPr>
           <w:rtl w:val="0"/>
         </w:rPr>
-        <w:t xml:space="preserve"> Система должна предоставлять администратору доступ к странице списка лейблов.</w:t>
+        <w:t xml:space="preserve"> Система должна предоставлять администратору доступ к странице списка тегов.</w:t>
       </w:r>
     </w:p>
     <w:p>
@@ -3704,7 +3646,7 @@
         <w:rPr>
           <w:rtl w:val="0"/>
         </w:rPr>
-        <w:t xml:space="preserve"> При нажатии на название лейбла администратор должен переходить на страницу лейбла. </w:t>
+        <w:t xml:space="preserve"> При нажатии на название тега администратор должен переходить на страницу редактирования тега. </w:t>
       </w:r>
     </w:p>
     <w:p>
@@ -3722,7 +3664,7 @@
         <w:rPr>
           <w:rtl w:val="0"/>
         </w:rPr>
-        <w:t xml:space="preserve"> При нажатии на количество событий с лейблом администратор должен переходить к списку этих событий.</w:t>
+        <w:t xml:space="preserve"> При нажатии на количество событий с тегом администратор должен переходить к списку этих событий.</w:t>
       </w:r>
     </w:p>
     <w:p>
@@ -3740,7 +3682,7 @@
         <w:rPr>
           <w:rtl w:val="0"/>
         </w:rPr>
-        <w:t xml:space="preserve"> У администратора должна быть возможность фильтровать лейблы по типу.</w:t>
+        <w:t xml:space="preserve"> У администратора должна быть возможность фильтровать теги по типу.</w:t>
       </w:r>
     </w:p>
     <w:p>
@@ -3758,7 +3700,7 @@
         <w:rPr>
           <w:rtl w:val="0"/>
         </w:rPr>
-        <w:t xml:space="preserve"> Администратор должен иметь возможность создавать, изменять и удалять лейблы.</w:t>
+        <w:t xml:space="preserve"> Администратор должен иметь возможность создавать, изменять и удалять теги.</w:t>
       </w:r>
     </w:p>
     <w:p>
@@ -3776,7 +3718,7 @@
         <w:rPr>
           <w:rtl w:val="0"/>
         </w:rPr>
-        <w:t xml:space="preserve"> При создании или изменении лейбла администратор должен ввести следующую информацию о лейбле: название и тип.</w:t>
+        <w:t xml:space="preserve"> При создании или изменении тега администратор должен ввести следующую информацию о теге: название и тип.</w:t>
       </w:r>
     </w:p>
     <w:p>
@@ -3794,7 +3736,7 @@
         <w:rPr>
           <w:rtl w:val="0"/>
         </w:rPr>
-        <w:t xml:space="preserve"> Система должна предоставлять администратору возможность просмотреть историю изменений лейбла.</w:t>
+        <w:t xml:space="preserve"> Система должна предоставлять администратору возможность просмотреть историю изменений тега.</w:t>
       </w:r>
     </w:p>
     <w:p>
@@ -3812,7 +3754,7 @@
         <w:rPr>
           <w:rtl w:val="0"/>
         </w:rPr>
-        <w:t xml:space="preserve"> У администратора должна быть возможность искать лейблы по названию.</w:t>
+        <w:t xml:space="preserve"> У администратора должна быть возможность искать теги по названию.</w:t>
       </w:r>
     </w:p>
     <w:p>
@@ -3826,7 +3768,7 @@
         <w:rPr>
           <w:rtl w:val="0"/>
         </w:rPr>
-        <w:t xml:space="preserve">3.2.1.4 Лейблмап</w:t>
+        <w:t xml:space="preserve">3.2.1.4 Теги событий</w:t>
       </w:r>
     </w:p>
     <w:p>
@@ -3844,7 +3786,7 @@
         <w:rPr>
           <w:rtl w:val="0"/>
         </w:rPr>
-        <w:t xml:space="preserve"> Система должна предоставлять администратору доступ к странице списка лейбмапов.</w:t>
+        <w:t xml:space="preserve"> Система должна предоставлять администратору доступ к странице списка тегов событий.</w:t>
       </w:r>
     </w:p>
     <w:p>
@@ -3862,7 +3804,7 @@
         <w:rPr>
           <w:rtl w:val="0"/>
         </w:rPr>
-        <w:t xml:space="preserve"> Лейблмап должен представлять собой связку лейбл-событие. Это сочетание должно быть уникальным.</w:t>
+        <w:t xml:space="preserve"> Теги событий должны представлять собой связку тег-событие. Это сочетание должно быть уникальным.</w:t>
       </w:r>
     </w:p>
     <w:p>
@@ -3880,7 +3822,7 @@
         <w:rPr>
           <w:rtl w:val="0"/>
         </w:rPr>
-        <w:t xml:space="preserve"> При нажатии на лейблмап администратор должен переходить на страницу лейблмапа. </w:t>
+        <w:t xml:space="preserve"> При нажатии на тег события администратор должен переходить на страницу изменения тега события. </w:t>
       </w:r>
     </w:p>
     <w:p>
@@ -3898,7 +3840,7 @@
         <w:rPr>
           <w:rtl w:val="0"/>
         </w:rPr>
-        <w:t xml:space="preserve"> У администратора должна быть возможность фильтровать лейблмапы по типу и событию.</w:t>
+        <w:t xml:space="preserve"> У администратора должна быть возможность фильтровать теги событий по типу и событию.</w:t>
       </w:r>
     </w:p>
     <w:p>
@@ -3916,7 +3858,7 @@
         <w:rPr>
           <w:rtl w:val="0"/>
         </w:rPr>
-        <w:t xml:space="preserve"> Администратор должен иметь возможность создавать, изменять и удалять лейблмапы.</w:t>
+        <w:t xml:space="preserve"> Администратор должен иметь возможность создавать, изменять и удалять теги событий.</w:t>
       </w:r>
     </w:p>
     <w:p>
@@ -3934,7 +3876,7 @@
         <w:rPr>
           <w:rtl w:val="0"/>
         </w:rPr>
-        <w:t xml:space="preserve"> При создании или изменении лейблмапа администратор должен ввести следующую информацию о лейблмапе: лейбл и событие.</w:t>
+        <w:t xml:space="preserve"> При создании или изменении тегов событий администратор должен ввести следующую информацию о теге события: тег и событие.</w:t>
       </w:r>
     </w:p>
     <w:p>
@@ -3952,7 +3894,7 @@
         <w:rPr>
           <w:rtl w:val="0"/>
         </w:rPr>
-        <w:t xml:space="preserve"> Система должна предоставлять администратору возможность просмотреть историю изменений лейблмапа.</w:t>
+        <w:t xml:space="preserve"> Система должна предоставлять администратору возможность просмотреть историю изменений тега события.</w:t>
       </w:r>
     </w:p>
     <w:p>
@@ -3970,7 +3912,7 @@
         <w:rPr>
           <w:rtl w:val="0"/>
         </w:rPr>
-        <w:t xml:space="preserve"> У администратора должна быть возможность искать лейблмап по названию.</w:t>
+        <w:t xml:space="preserve"> У администратора должна быть возможность искать тег события по названию.</w:t>
       </w:r>
     </w:p>
     <w:p>
@@ -4226,7 +4168,7 @@
           <w:b w:val="1"/>
           <w:rtl w:val="0"/>
         </w:rPr>
-        <w:t xml:space="preserve">FR-18.2.1.</w:t>
+        <w:t xml:space="preserve">FR-18.2.2.</w:t>
       </w:r>
       <w:r>
         <w:rPr>
@@ -4386,7 +4328,7 @@
         <w:rPr>
           <w:rtl w:val="0"/>
         </w:rPr>
-        <w:t xml:space="preserve"> О каждом из участников должна быть представлена следующая информация: адрес электронной почты, имя, наличие статуса администратора.</w:t>
+        <w:t xml:space="preserve"> О каждом из пользователей должна быть представлена следующая информация: логин, адрес электронной почты, имя, наличие статуса администратора.</w:t>
       </w:r>
     </w:p>
     <w:p>
@@ -4404,7 +4346,7 @@
         <w:rPr>
           <w:rtl w:val="0"/>
         </w:rPr>
-        <w:t xml:space="preserve"> При нажатии на адрес почты участника администратор должен переходить на страницу пользователя. </w:t>
+        <w:t xml:space="preserve"> При нажатии на логин пользователя администратор должен переходить на страницу редактирования пользователя. </w:t>
       </w:r>
     </w:p>
     <w:p>
@@ -4544,7 +4486,7 @@
         <w:rPr>
           <w:rtl w:val="0"/>
         </w:rPr>
-        <w:t xml:space="preserve"> При нажатии на название группы администратор должен переходить на страницу группы. </w:t>
+        <w:t xml:space="preserve"> При нажатии на название группы администратор должен переходить на страницу изменения группы. </w:t>
       </w:r>
     </w:p>
     <w:p>
@@ -4739,9 +4681,9 @@
         <w:rPr/>
         <w:drawing>
           <wp:inline distB="114300" distT="114300" distL="114300" distR="114300">
-            <wp:extent cx="5731200" cy="2108200"/>
+            <wp:extent cx="6558146" cy="2670651"/>
             <wp:effectExtent b="0" l="0" r="0" t="0"/>
-            <wp:docPr id="1" name="image2.png"/>
+            <wp:docPr id="3" name="image2.png"/>
             <a:graphic>
               <a:graphicData uri="http://schemas.openxmlformats.org/drawingml/2006/picture">
                 <pic:pic>
@@ -4759,7 +4701,7 @@
                   <pic:spPr>
                     <a:xfrm>
                       <a:off x="0" y="0"/>
-                      <a:ext cx="5731200" cy="2108200"/>
+                      <a:ext cx="6558146" cy="2670651"/>
                     </a:xfrm>
                     <a:prstGeom prst="rect"/>
                     <a:ln/>
@@ -4778,6 +4720,16 @@
     </w:p>
     <w:p>
       <w:pPr>
+        <w:rPr/>
+      </w:pPr>
+      <w:r>
+        <w:rPr>
+          <w:rtl w:val="0"/>
+        </w:rPr>
+      </w:r>
+    </w:p>
+    <w:p>
+      <w:pPr>
         <w:pStyle w:val="Heading2"/>
         <w:rPr/>
       </w:pPr>
@@ -4836,7 +4788,7 @@
           <wp:inline distB="114300" distT="114300" distL="114300" distR="114300">
             <wp:extent cx="5731200" cy="2908300"/>
             <wp:effectExtent b="0" l="0" r="0" t="0"/>
-            <wp:docPr id="2" name="image3.png"/>
+            <wp:docPr id="1" name="image3.png"/>
             <a:graphic>
               <a:graphicData uri="http://schemas.openxmlformats.org/drawingml/2006/picture">
                 <pic:pic>
@@ -5109,7 +5061,7 @@
           <w:b w:val="1"/>
           <w:rtl w:val="0"/>
         </w:rPr>
-        <w:t xml:space="preserve">Мероприятие </w:t>
+        <w:t xml:space="preserve">Элемент расписания (Мероприятие) </w:t>
       </w:r>
       <w:r>
         <w:rPr>
@@ -5129,7 +5081,7 @@
           <w:i w:val="1"/>
           <w:rtl w:val="0"/>
         </w:rPr>
-        <w:t xml:space="preserve">Пример: мастер-класс по программированию на зимней школе ИМиКН; здесь зимняя школа - событие, мастер-класс - мероприятие</w:t>
+        <w:t xml:space="preserve">Пример: мастер-класс по программированию на зимней школе ИМиКН; здесь зимняя школа - событие, мастер-класс - элемент расписания, мероприятие</w:t>
       </w:r>
     </w:p>
     <w:p>
@@ -5153,13 +5105,13 @@
           <w:b w:val="1"/>
           <w:rtl w:val="0"/>
         </w:rPr>
-        <w:t xml:space="preserve">Лейбл </w:t>
-      </w:r>
-      <w:r>
-        <w:rPr>
-          <w:rtl w:val="0"/>
-        </w:rPr>
-        <w:t xml:space="preserve">- категория, к которой относится событие. Есть два типа лейблов: лейблы аудитории и лейблы тематики</w:t>
+        <w:t xml:space="preserve">Тег </w:t>
+      </w:r>
+      <w:r>
+        <w:rPr>
+          <w:rtl w:val="0"/>
+        </w:rPr>
+        <w:t xml:space="preserve">- категория, к которой относится событие. Есть два типа тегов: теги аудитории и теги тематики</w:t>
       </w:r>
     </w:p>
     <w:p>
@@ -5173,19 +5125,19 @@
           <w:i w:val="1"/>
           <w:rtl w:val="0"/>
         </w:rPr>
-        <w:t xml:space="preserve">Пример: лейблы аудитории - студенты, школьники; лейблы тематики: компьютерные науки, лингвистика, дизайн</w:t>
-      </w:r>
-    </w:p>
-    <w:p>
-      <w:pPr>
-        <w:rPr/>
-      </w:pPr>
-      <w:r>
-        <w:rPr>
-          <w:b w:val="1"/>
-          <w:rtl w:val="0"/>
-        </w:rPr>
-        <w:t xml:space="preserve">Лейблмап </w:t>
+        <w:t xml:space="preserve">Пример: теги аудитории - студенты, школьники; теги тематики: компьютерные науки, лингвистика, дизайн</w:t>
+      </w:r>
+    </w:p>
+    <w:p>
+      <w:pPr>
+        <w:rPr/>
+      </w:pPr>
+      <w:r>
+        <w:rPr>
+          <w:b w:val="1"/>
+          <w:rtl w:val="0"/>
+        </w:rPr>
+        <w:t xml:space="preserve">Тег события </w:t>
       </w:r>
       <w:r>
         <w:rPr>
@@ -5279,9 +5231,9 @@
       </w:r>
     </w:p>
     <w:sectPr>
-      <w:type w:val="nextPage"/>
       <w:pgSz w:h="16834" w:w="11909" w:orient="portrait"/>
       <w:pgMar w:bottom="1440" w:top="1440" w:left="1440" w:right="1440" w:header="720" w:footer="720"/>
+      <w:pgNumType w:start="1"/>
     </w:sectPr>
   </w:body>
 </w:document>

</xml_diff>